<commit_message>
Implement algorithms for longest common subsequence, longest common substring, and Levenshtein distance; add configuration management and console theme support; enhance menu logic and user interaction.
</commit_message>
<xml_diff>
--- a/relatorio.docx
+++ b/relatorio.docx
@@ -8981,11 +8981,15 @@
               <w:jc w:val="center"/>
               <w:rPr>
                 <w:rFonts w:ascii="FiraCode Nerd Font Mono" w:hAnsi="FiraCode Nerd Font Mono" w:cs="FiraCode Nerd Font Mono"/>
-              </w:rPr>
-            </w:pPr>
-            <w:r>
-              <w:rPr>
-                <w:rFonts w:ascii="FiraCode Nerd Font Mono" w:hAnsi="FiraCode Nerd Font Mono" w:cs="FiraCode Nerd Font Mono"/>
+                <w:b/>
+                <w:bCs/>
+              </w:rPr>
+            </w:pPr>
+            <w:r>
+              <w:rPr>
+                <w:rFonts w:ascii="FiraCode Nerd Font Mono" w:hAnsi="FiraCode Nerd Font Mono" w:cs="FiraCode Nerd Font Mono"/>
+                <w:b/>
+                <w:bCs/>
               </w:rPr>
               <w:t>5</w:t>
             </w:r>
@@ -9618,7 +9622,7 @@
         <w:spacing w:after="0"/>
       </w:pPr>
       <w:r>
-        <w:t>p8. Explique o que é a fotossíntese para uma criança de $10$ anos.</w:t>
+        <w:t>p8. Explique o que é a fotossíntese para uma criança de 10 anos.</w:t>
       </w:r>
     </w:p>
     <w:p>
@@ -11440,6 +11444,9 @@
     </w:p>
     <w:p>
       <w:r>
+        <w:rPr>
+          <w:noProof/>
+        </w:rPr>
         <w:drawing>
           <wp:inline distT="0" distB="0" distL="0" distR="0" wp14:anchorId="2ED7F315" wp14:editId="0BA81E01">
             <wp:extent cx="6651179" cy="6160770"/>

</xml_diff>